<commit_message>
Cose nuove come metodo estratto e minori correzioni + Compatibilità con codeblocks 13.12.
</commit_message>
<xml_diff>
--- a/Assembly/EMU8086/Esercizio3GabrieleCaretti.docx
+++ b/Assembly/EMU8086/Esercizio3GabrieleCaretti.docx
@@ -119,14 +119,9 @@
             <w:tcW w:w="9628" w:type="dxa"/>
           </w:tcPr>
           <w:p>
-            <w:proofErr w:type="spellStart"/>
             <w:r>
               <w:lastRenderedPageBreak/>
-              <w:t>Screenshot</w:t>
-            </w:r>
-            <w:proofErr w:type="spellEnd"/>
-            <w:r>
-              <w:t xml:space="preserve"> codifica in Assembly</w:t>
+              <w:t>Screenshot codifica in Assembly</w:t>
             </w:r>
             <w:r>
               <w:rPr>
@@ -270,14 +265,9 @@
             <w:tcW w:w="9628" w:type="dxa"/>
           </w:tcPr>
           <w:p>
-            <w:proofErr w:type="spellStart"/>
             <w:r>
               <w:lastRenderedPageBreak/>
-              <w:t>Screenshot</w:t>
-            </w:r>
-            <w:proofErr w:type="spellEnd"/>
-            <w:r>
-              <w:t xml:space="preserve"> risultati</w:t>
+              <w:t>Screenshot risultati</w:t>
             </w:r>
           </w:p>
           <w:p>
@@ -379,8 +369,320 @@
       </w:tr>
     </w:tbl>
     <w:p/>
+    <w:p/>
+    <w:p/>
+    <w:p/>
+    <w:p/>
+    <w:p/>
+    <w:p/>
+    <w:p/>
+    <w:p/>
+    <w:p/>
+    <w:p/>
+    <w:tbl>
+      <w:tblPr>
+        <w:tblStyle w:val="Grigliatabella"/>
+        <w:tblW w:w="0" w:type="auto"/>
+        <w:tblLook w:val="04A0" w:firstRow="1" w:lastRow="0" w:firstColumn="1" w:lastColumn="0" w:noHBand="0" w:noVBand="1"/>
+      </w:tblPr>
+      <w:tblGrid>
+        <w:gridCol w:w="9628"/>
+      </w:tblGrid>
+      <w:tr>
+        <w:tc>
+          <w:tcPr>
+            <w:tcW w:w="9628" w:type="dxa"/>
+          </w:tcPr>
+          <w:p>
+            <w:r>
+              <w:lastRenderedPageBreak/>
+              <w:t>Esercitazione 3</w:t>
+            </w:r>
+            <w:r>
+              <w:t xml:space="preserve"> Parte 2</w:t>
+            </w:r>
+          </w:p>
+        </w:tc>
+      </w:tr>
+    </w:tbl>
+    <w:p/>
+    <w:tbl>
+      <w:tblPr>
+        <w:tblStyle w:val="Grigliatabella"/>
+        <w:tblW w:w="0" w:type="auto"/>
+        <w:tblLook w:val="04A0" w:firstRow="1" w:lastRow="0" w:firstColumn="1" w:lastColumn="0" w:noHBand="0" w:noVBand="1"/>
+      </w:tblPr>
+      <w:tblGrid>
+        <w:gridCol w:w="9628"/>
+      </w:tblGrid>
+      <w:tr>
+        <w:tc>
+          <w:tcPr>
+            <w:tcW w:w="9628" w:type="dxa"/>
+          </w:tcPr>
+          <w:p>
+            <w:r>
+              <w:t>Titolo:</w:t>
+            </w:r>
+            <w:r>
+              <w:t xml:space="preserve"> Esercitazione 3.1</w:t>
+            </w:r>
+          </w:p>
+          <w:p>
+            <w:r>
+              <w:t>Programma che prende carattere in input e lo ripete.</w:t>
+            </w:r>
+          </w:p>
+        </w:tc>
+      </w:tr>
+    </w:tbl>
+    <w:p/>
+    <w:p/>
+    <w:tbl>
+      <w:tblPr>
+        <w:tblStyle w:val="Grigliatabella"/>
+        <w:tblW w:w="0" w:type="auto"/>
+        <w:tblLook w:val="04A0" w:firstRow="1" w:lastRow="0" w:firstColumn="1" w:lastColumn="0" w:noHBand="0" w:noVBand="1"/>
+      </w:tblPr>
+      <w:tblGrid>
+        <w:gridCol w:w="9628"/>
+      </w:tblGrid>
+      <w:tr>
+        <w:tc>
+          <w:tcPr>
+            <w:tcW w:w="9628" w:type="dxa"/>
+          </w:tcPr>
+          <w:p>
+            <w:r>
+              <w:t>Descrizione di ciò che dovrà svolgere il programma Assembly</w:t>
+            </w:r>
+            <w:r>
+              <w:t>:</w:t>
+            </w:r>
+          </w:p>
+          <w:p>
+            <w:r>
+              <w:t>Il programma dovrà chiedere un input dall’utente per poi scriverne un risultato in output ripetendo il carattere scritto.</w:t>
+            </w:r>
+          </w:p>
+        </w:tc>
+      </w:tr>
+    </w:tbl>
+    <w:p/>
+    <w:tbl>
+      <w:tblPr>
+        <w:tblStyle w:val="Grigliatabella"/>
+        <w:tblW w:w="0" w:type="auto"/>
+        <w:tblLook w:val="04A0" w:firstRow="1" w:lastRow="0" w:firstColumn="1" w:lastColumn="0" w:noHBand="0" w:noVBand="1"/>
+      </w:tblPr>
+      <w:tblGrid>
+        <w:gridCol w:w="9628"/>
+      </w:tblGrid>
+      <w:tr>
+        <w:tc>
+          <w:tcPr>
+            <w:tcW w:w="9628" w:type="dxa"/>
+          </w:tcPr>
+          <w:p>
+            <w:r>
+              <w:t>Screenshot codifica in Assembly</w:t>
+            </w:r>
+          </w:p>
+          <w:p>
+            <w:r>
+              <w:rPr>
+                <w:noProof/>
+              </w:rPr>
+              <w:drawing>
+                <wp:inline distT="0" distB="0" distL="0" distR="0" wp14:anchorId="2B8D2728" wp14:editId="53C03AF7">
+                  <wp:extent cx="6115050" cy="2219325"/>
+                  <wp:effectExtent l="0" t="0" r="0" b="9525"/>
+                  <wp:docPr id="7" name="Immagine 7"/>
+                  <wp:cNvGraphicFramePr>
+                    <a:graphicFrameLocks xmlns:a="http://schemas.openxmlformats.org/drawingml/2006/main" noChangeAspect="1"/>
+                  </wp:cNvGraphicFramePr>
+                  <a:graphic xmlns:a="http://schemas.openxmlformats.org/drawingml/2006/main">
+                    <a:graphicData uri="http://schemas.openxmlformats.org/drawingml/2006/picture">
+                      <pic:pic xmlns:pic="http://schemas.openxmlformats.org/drawingml/2006/picture">
+                        <pic:nvPicPr>
+                          <pic:cNvPr id="0" name="Picture 1"/>
+                          <pic:cNvPicPr>
+                            <a:picLocks noChangeAspect="1" noChangeArrowheads="1"/>
+                          </pic:cNvPicPr>
+                        </pic:nvPicPr>
+                        <pic:blipFill>
+                          <a:blip r:embed="rId9">
+                            <a:extLst>
+                              <a:ext uri="{28A0092B-C50C-407E-A947-70E740481C1C}">
+                                <a14:useLocalDpi xmlns:a14="http://schemas.microsoft.com/office/drawing/2010/main" val="0"/>
+                              </a:ext>
+                            </a:extLst>
+                          </a:blip>
+                          <a:srcRect/>
+                          <a:stretch>
+                            <a:fillRect/>
+                          </a:stretch>
+                        </pic:blipFill>
+                        <pic:spPr bwMode="auto">
+                          <a:xfrm>
+                            <a:off x="0" y="0"/>
+                            <a:ext cx="6115050" cy="2219325"/>
+                          </a:xfrm>
+                          <a:prstGeom prst="rect">
+                            <a:avLst/>
+                          </a:prstGeom>
+                          <a:noFill/>
+                          <a:ln>
+                            <a:noFill/>
+                          </a:ln>
+                        </pic:spPr>
+                      </pic:pic>
+                    </a:graphicData>
+                  </a:graphic>
+                </wp:inline>
+              </w:drawing>
+            </w:r>
+          </w:p>
+        </w:tc>
+      </w:tr>
+    </w:tbl>
+    <w:p/>
+    <w:p/>
+    <w:p/>
+    <w:p/>
+    <w:p/>
+    <w:p/>
+    <w:p/>
+    <w:p/>
+    <w:p/>
+    <w:p/>
+    <w:p/>
+    <w:p/>
+    <w:p/>
+    <w:p/>
+    <w:p/>
+    <w:tbl>
+      <w:tblPr>
+        <w:tblStyle w:val="Grigliatabella"/>
+        <w:tblW w:w="0" w:type="auto"/>
+        <w:tblLook w:val="04A0" w:firstRow="1" w:lastRow="0" w:firstColumn="1" w:lastColumn="0" w:noHBand="0" w:noVBand="1"/>
+      </w:tblPr>
+      <w:tblGrid>
+        <w:gridCol w:w="9628"/>
+      </w:tblGrid>
+      <w:tr>
+        <w:tc>
+          <w:tcPr>
+            <w:tcW w:w="9628" w:type="dxa"/>
+          </w:tcPr>
+          <w:p>
+            <w:r>
+              <w:lastRenderedPageBreak/>
+              <w:t>Screenshot risultati</w:t>
+            </w:r>
+          </w:p>
+          <w:p>
+            <w:pPr>
+              <w:jc w:val="center"/>
+            </w:pPr>
+            <w:r>
+              <w:rPr>
+                <w:noProof/>
+              </w:rPr>
+              <w:drawing>
+                <wp:inline distT="0" distB="0" distL="0" distR="0" wp14:anchorId="0D68A2A6" wp14:editId="0E5D38C5">
+                  <wp:extent cx="6105525" cy="2543175"/>
+                  <wp:effectExtent l="0" t="0" r="9525" b="9525"/>
+                  <wp:docPr id="8" name="Immagine 8"/>
+                  <wp:cNvGraphicFramePr>
+                    <a:graphicFrameLocks xmlns:a="http://schemas.openxmlformats.org/drawingml/2006/main" noChangeAspect="1"/>
+                  </wp:cNvGraphicFramePr>
+                  <a:graphic xmlns:a="http://schemas.openxmlformats.org/drawingml/2006/main">
+                    <a:graphicData uri="http://schemas.openxmlformats.org/drawingml/2006/picture">
+                      <pic:pic xmlns:pic="http://schemas.openxmlformats.org/drawingml/2006/picture">
+                        <pic:nvPicPr>
+                          <pic:cNvPr id="0" name="Picture 2"/>
+                          <pic:cNvPicPr>
+                            <a:picLocks noChangeAspect="1" noChangeArrowheads="1"/>
+                          </pic:cNvPicPr>
+                        </pic:nvPicPr>
+                        <pic:blipFill>
+                          <a:blip r:embed="rId10" cstate="print">
+                            <a:extLst>
+                              <a:ext uri="{28A0092B-C50C-407E-A947-70E740481C1C}">
+                                <a14:useLocalDpi xmlns:a14="http://schemas.microsoft.com/office/drawing/2010/main" val="0"/>
+                              </a:ext>
+                            </a:extLst>
+                          </a:blip>
+                          <a:srcRect/>
+                          <a:stretch>
+                            <a:fillRect/>
+                          </a:stretch>
+                        </pic:blipFill>
+                        <pic:spPr bwMode="auto">
+                          <a:xfrm>
+                            <a:off x="0" y="0"/>
+                            <a:ext cx="6105525" cy="2543175"/>
+                          </a:xfrm>
+                          <a:prstGeom prst="rect">
+                            <a:avLst/>
+                          </a:prstGeom>
+                          <a:noFill/>
+                          <a:ln>
+                            <a:noFill/>
+                          </a:ln>
+                        </pic:spPr>
+                      </pic:pic>
+                    </a:graphicData>
+                  </a:graphic>
+                </wp:inline>
+              </w:drawing>
+            </w:r>
+          </w:p>
+        </w:tc>
+      </w:tr>
+    </w:tbl>
+    <w:p/>
+    <w:p/>
+    <w:p/>
+    <w:p/>
+    <w:p/>
+    <w:p/>
+    <w:p/>
+    <w:tbl>
+      <w:tblPr>
+        <w:tblStyle w:val="Grigliatabella"/>
+        <w:tblW w:w="0" w:type="auto"/>
+        <w:tblLook w:val="04A0" w:firstRow="1" w:lastRow="0" w:firstColumn="1" w:lastColumn="0" w:noHBand="0" w:noVBand="1"/>
+      </w:tblPr>
+      <w:tblGrid>
+        <w:gridCol w:w="9628"/>
+      </w:tblGrid>
+      <w:tr>
+        <w:tc>
+          <w:tcPr>
+            <w:tcW w:w="9628" w:type="dxa"/>
+          </w:tcPr>
+          <w:p>
+            <w:r>
+              <w:t>Conclusioni</w:t>
+            </w:r>
+            <w:r>
+              <w:t>:</w:t>
+            </w:r>
+          </w:p>
+          <w:p>
+            <w:r>
+              <w:t>Interazione con input tastiera e ripetizione carattere in input salvato a registro.</w:t>
+            </w:r>
+          </w:p>
+        </w:tc>
+      </w:tr>
+    </w:tbl>
+    <w:p/>
+    <w:p/>
     <w:sectPr>
-      <w:headerReference w:type="default" r:id="rId9"/>
+      <w:headerReference w:type="default" r:id="rId11"/>
       <w:pgSz w:w="11906" w:h="16838"/>
       <w:pgMar w:top="1417" w:right="1134" w:bottom="1134" w:left="1134" w:header="708" w:footer="708" w:gutter="0"/>
       <w:cols w:space="708"/>
@@ -860,6 +1162,7 @@
   <w:style w:type="paragraph" w:default="1" w:styleId="Normale">
     <w:name w:val="Normal"/>
     <w:qFormat/>
+    <w:rsid w:val="00766B9B"/>
   </w:style>
   <w:style w:type="character" w:default="1" w:styleId="Carpredefinitoparagrafo">
     <w:name w:val="Default Paragraph Font"/>

</xml_diff>